<commit_message>
done much on front end
</commit_message>
<xml_diff>
--- a/description.docx
+++ b/description.docx
@@ -115,200 +115,92 @@
           <w:sz w:val="28"/>
           <w:szCs w:val="28"/>
         </w:rPr>
-        <w:t xml:space="preserve">    </w:t>
-      </w:r>
-      <w:proofErr w:type="gramStart"/>
-      <w:r>
-        <w:rPr>
-          <w:rFonts w:ascii="Ubuntu Mono" w:hAnsi="Ubuntu Mono"/>
-          <w:sz w:val="28"/>
-          <w:szCs w:val="28"/>
-        </w:rPr>
-        <w:t>path(</w:t>
-      </w:r>
-      <w:proofErr w:type="gramEnd"/>
-      <w:r>
-        <w:rPr>
-          <w:rFonts w:ascii="Ubuntu Mono" w:hAnsi="Ubuntu Mono"/>
-          <w:sz w:val="28"/>
-          <w:szCs w:val="28"/>
-        </w:rPr>
-        <w:t>'admin/', admin.site.urls),</w:t>
-      </w:r>
-    </w:p>
-    <w:p>
-      <w:pPr>
-        <w:rPr>
-          <w:rFonts w:ascii="Ubuntu Mono" w:hAnsi="Ubuntu Mono"/>
-          <w:sz w:val="28"/>
-          <w:szCs w:val="28"/>
-        </w:rPr>
-      </w:pPr>
-      <w:r>
-        <w:rPr>
-          <w:rFonts w:ascii="Ubuntu Mono" w:hAnsi="Ubuntu Mono"/>
-          <w:sz w:val="28"/>
-          <w:szCs w:val="28"/>
-        </w:rPr>
-        <w:t xml:space="preserve">    </w:t>
-      </w:r>
-      <w:proofErr w:type="gramStart"/>
-      <w:r>
-        <w:rPr>
-          <w:rFonts w:ascii="Ubuntu Mono" w:hAnsi="Ubuntu Mono"/>
-          <w:sz w:val="28"/>
-          <w:szCs w:val="28"/>
-        </w:rPr>
-        <w:t>path(</w:t>
-      </w:r>
-      <w:proofErr w:type="gramEnd"/>
-      <w:r>
-        <w:rPr>
-          <w:rFonts w:ascii="Ubuntu Mono" w:hAnsi="Ubuntu Mono"/>
-          <w:sz w:val="28"/>
-          <w:szCs w:val="28"/>
-        </w:rPr>
-        <w:t>'',home_view, name='annapurnahome'),</w:t>
-      </w:r>
-    </w:p>
-    <w:p>
-      <w:pPr>
-        <w:rPr>
-          <w:rFonts w:ascii="Ubuntu Mono" w:hAnsi="Ubuntu Mono"/>
-          <w:sz w:val="28"/>
-          <w:szCs w:val="28"/>
-        </w:rPr>
-      </w:pPr>
-      <w:r>
-        <w:rPr>
-          <w:rFonts w:ascii="Ubuntu Mono" w:hAnsi="Ubuntu Mono"/>
-          <w:sz w:val="28"/>
-          <w:szCs w:val="28"/>
-        </w:rPr>
-        <w:t>    path('services</w:t>
-      </w:r>
-      <w:proofErr w:type="gramStart"/>
-      <w:r>
-        <w:rPr>
-          <w:rFonts w:ascii="Ubuntu Mono" w:hAnsi="Ubuntu Mono"/>
-          <w:sz w:val="28"/>
-          <w:szCs w:val="28"/>
-        </w:rPr>
-        <w:t>',include</w:t>
-      </w:r>
-      <w:proofErr w:type="gramEnd"/>
-      <w:r>
-        <w:rPr>
-          <w:rFonts w:ascii="Ubuntu Mono" w:hAnsi="Ubuntu Mono"/>
-          <w:sz w:val="28"/>
-          <w:szCs w:val="28"/>
-        </w:rPr>
-        <w:t>("services.urls")),</w:t>
-      </w:r>
-    </w:p>
-    <w:p>
-      <w:pPr>
-        <w:rPr>
-          <w:rFonts w:ascii="Ubuntu Mono" w:hAnsi="Ubuntu Mono"/>
-          <w:sz w:val="28"/>
-          <w:szCs w:val="28"/>
-        </w:rPr>
-      </w:pPr>
-      <w:r>
-        <w:rPr>
-          <w:rFonts w:ascii="Ubuntu Mono" w:hAnsi="Ubuntu Mono"/>
-          <w:sz w:val="28"/>
-          <w:szCs w:val="28"/>
-        </w:rPr>
-        <w:t>    path('more</w:t>
-      </w:r>
-      <w:proofErr w:type="gramStart"/>
-      <w:r>
-        <w:rPr>
-          <w:rFonts w:ascii="Ubuntu Mono" w:hAnsi="Ubuntu Mono"/>
-          <w:sz w:val="28"/>
-          <w:szCs w:val="28"/>
-        </w:rPr>
-        <w:t>',more</w:t>
-      </w:r>
-      <w:proofErr w:type="gramEnd"/>
-      <w:r>
-        <w:rPr>
-          <w:rFonts w:ascii="Ubuntu Mono" w:hAnsi="Ubuntu Mono"/>
-          <w:sz w:val="28"/>
-          <w:szCs w:val="28"/>
-        </w:rPr>
-        <w:t>_view,name="more_view"),</w:t>
-      </w:r>
-    </w:p>
-    <w:p>
-      <w:pPr>
-        <w:rPr>
-          <w:rFonts w:ascii="Ubuntu Mono" w:hAnsi="Ubuntu Mono"/>
-          <w:sz w:val="28"/>
-          <w:szCs w:val="28"/>
-        </w:rPr>
-      </w:pPr>
-      <w:r>
-        <w:rPr>
-          <w:rFonts w:ascii="Ubuntu Mono" w:hAnsi="Ubuntu Mono"/>
-          <w:sz w:val="28"/>
-          <w:szCs w:val="28"/>
-        </w:rPr>
-        <w:t>    path('person/</w:t>
-      </w:r>
-      <w:proofErr w:type="gramStart"/>
-      <w:r>
-        <w:rPr>
-          <w:rFonts w:ascii="Ubuntu Mono" w:hAnsi="Ubuntu Mono"/>
-          <w:sz w:val="28"/>
-          <w:szCs w:val="28"/>
-        </w:rPr>
-        <w:t>',include</w:t>
-      </w:r>
-      <w:proofErr w:type="gramEnd"/>
-      <w:r>
-        <w:rPr>
-          <w:rFonts w:ascii="Ubuntu Mono" w:hAnsi="Ubuntu Mono"/>
-          <w:sz w:val="28"/>
-          <w:szCs w:val="28"/>
-        </w:rPr>
-        <w:t>("person.urls")),</w:t>
-      </w:r>
-    </w:p>
-    <w:p>
-      <w:pPr>
-        <w:rPr>
-          <w:rFonts w:ascii="Ubuntu Mono" w:hAnsi="Ubuntu Mono"/>
-          <w:sz w:val="28"/>
-          <w:szCs w:val="28"/>
-        </w:rPr>
-      </w:pPr>
-      <w:r>
-        <w:rPr>
-          <w:rFonts w:ascii="Ubuntu Mono" w:hAnsi="Ubuntu Mono"/>
-          <w:sz w:val="28"/>
-          <w:szCs w:val="28"/>
-        </w:rPr>
-        <w:t>    path('users/</w:t>
-      </w:r>
-      <w:proofErr w:type="gramStart"/>
-      <w:r>
-        <w:rPr>
-          <w:rFonts w:ascii="Ubuntu Mono" w:hAnsi="Ubuntu Mono"/>
-          <w:sz w:val="28"/>
-          <w:szCs w:val="28"/>
-        </w:rPr>
-        <w:t>',include</w:t>
-      </w:r>
-      <w:proofErr w:type="gramEnd"/>
-      <w:r>
-        <w:rPr>
-          <w:rFonts w:ascii="Ubuntu Mono" w:hAnsi="Ubuntu Mono"/>
-          <w:sz w:val="28"/>
-          <w:szCs w:val="28"/>
-        </w:rPr>
-        <w:t>("users.urls")),</w:t>
+        <w:t>    path('admin/', admin.site.urls),</w:t>
+      </w:r>
+    </w:p>
+    <w:p>
+      <w:pPr>
+        <w:rPr>
+          <w:rFonts w:ascii="Ubuntu Mono" w:hAnsi="Ubuntu Mono"/>
+          <w:sz w:val="28"/>
+          <w:szCs w:val="28"/>
+        </w:rPr>
+      </w:pPr>
+      <w:r>
+        <w:rPr>
+          <w:rFonts w:ascii="Ubuntu Mono" w:hAnsi="Ubuntu Mono"/>
+          <w:sz w:val="28"/>
+          <w:szCs w:val="28"/>
+        </w:rPr>
+        <w:t>    path('',home_view, name='annapurnahome'),</w:t>
+      </w:r>
+    </w:p>
+    <w:p>
+      <w:pPr>
+        <w:rPr>
+          <w:rFonts w:ascii="Ubuntu Mono" w:hAnsi="Ubuntu Mono"/>
+          <w:sz w:val="28"/>
+          <w:szCs w:val="28"/>
+        </w:rPr>
+      </w:pPr>
+      <w:r>
+        <w:rPr>
+          <w:rFonts w:ascii="Ubuntu Mono" w:hAnsi="Ubuntu Mono"/>
+          <w:sz w:val="28"/>
+          <w:szCs w:val="28"/>
+        </w:rPr>
+        <w:t>    path('services',include("services.urls")),</w:t>
+      </w:r>
+    </w:p>
+    <w:p>
+      <w:pPr>
+        <w:rPr>
+          <w:rFonts w:ascii="Ubuntu Mono" w:hAnsi="Ubuntu Mono"/>
+          <w:sz w:val="28"/>
+          <w:szCs w:val="28"/>
+        </w:rPr>
+      </w:pPr>
+      <w:r>
+        <w:rPr>
+          <w:rFonts w:ascii="Ubuntu Mono" w:hAnsi="Ubuntu Mono"/>
+          <w:sz w:val="28"/>
+          <w:szCs w:val="28"/>
+        </w:rPr>
+        <w:t>    path('more',more_view,name="more_view"),</w:t>
+      </w:r>
+    </w:p>
+    <w:p>
+      <w:pPr>
+        <w:rPr>
+          <w:rFonts w:ascii="Ubuntu Mono" w:hAnsi="Ubuntu Mono"/>
+          <w:sz w:val="28"/>
+          <w:szCs w:val="28"/>
+        </w:rPr>
+      </w:pPr>
+      <w:r>
+        <w:rPr>
+          <w:rFonts w:ascii="Ubuntu Mono" w:hAnsi="Ubuntu Mono"/>
+          <w:sz w:val="28"/>
+          <w:szCs w:val="28"/>
+        </w:rPr>
+        <w:t>    path('person/',include("person.urls")),</w:t>
+      </w:r>
+    </w:p>
+    <w:p>
+      <w:pPr>
+        <w:rPr>
+          <w:rFonts w:ascii="Ubuntu Mono" w:hAnsi="Ubuntu Mono"/>
+          <w:sz w:val="28"/>
+          <w:szCs w:val="28"/>
+        </w:rPr>
+      </w:pPr>
+      <w:r>
+        <w:rPr>
+          <w:rFonts w:ascii="Ubuntu Mono" w:hAnsi="Ubuntu Mono"/>
+          <w:sz w:val="28"/>
+          <w:szCs w:val="28"/>
+        </w:rPr>
+        <w:t>    path('users/',include("users.urls")),</w:t>
       </w:r>
     </w:p>
     <w:p>
@@ -778,25 +670,7 @@
           <w:sz w:val="28"/>
           <w:szCs w:val="28"/>
         </w:rPr>
-        <w:t>subject_</w:t>
-      </w:r>
-      <w:proofErr w:type="gramStart"/>
-      <w:r>
-        <w:rPr>
-          <w:rFonts w:ascii="Ubuntu Mono" w:hAnsi="Ubuntu Mono"/>
-          <w:sz w:val="28"/>
-          <w:szCs w:val="28"/>
-        </w:rPr>
-        <w:t>committee(</w:t>
-      </w:r>
-      <w:proofErr w:type="gramEnd"/>
-      <w:r>
-        <w:rPr>
-          <w:rFonts w:ascii="Ubuntu Mono" w:hAnsi="Ubuntu Mono"/>
-          <w:sz w:val="28"/>
-          <w:szCs w:val="28"/>
-        </w:rPr>
-        <w:t>should be migrated to Another app)</w:t>
+        <w:t>subject_committee(should be migrated to Another app)</w:t>
       </w:r>
     </w:p>
     <w:p>
@@ -1396,161 +1270,79 @@
           <w:sz w:val="28"/>
           <w:szCs w:val="28"/>
         </w:rPr>
-        <w:t>urlpatterns</w:t>
-      </w:r>
-      <w:proofErr w:type="gramStart"/>
-      <w:r>
-        <w:rPr>
-          <w:rFonts w:ascii="Ubuntu Mono" w:hAnsi="Ubuntu Mono"/>
-          <w:sz w:val="28"/>
-          <w:szCs w:val="28"/>
-        </w:rPr>
-        <w:t>=[</w:t>
-      </w:r>
-      <w:proofErr w:type="gramEnd"/>
-    </w:p>
-    <w:p>
-      <w:pPr>
-        <w:pStyle w:val="ListParagraph"/>
-        <w:rPr>
-          <w:rFonts w:ascii="Ubuntu Mono" w:hAnsi="Ubuntu Mono"/>
-          <w:sz w:val="28"/>
-          <w:szCs w:val="28"/>
-        </w:rPr>
-      </w:pPr>
-      <w:r>
-        <w:rPr>
-          <w:rFonts w:ascii="Ubuntu Mono" w:hAnsi="Ubuntu Mono"/>
-          <w:sz w:val="28"/>
-          <w:szCs w:val="28"/>
-        </w:rPr>
-        <w:t xml:space="preserve">    path('add/&lt;</w:t>
-      </w:r>
-      <w:proofErr w:type="gramStart"/>
-      <w:r>
-        <w:rPr>
-          <w:rFonts w:ascii="Ubuntu Mono" w:hAnsi="Ubuntu Mono"/>
-          <w:sz w:val="28"/>
-          <w:szCs w:val="28"/>
-        </w:rPr>
-        <w:t>str:form</w:t>
-      </w:r>
-      <w:proofErr w:type="gramEnd"/>
-      <w:r>
-        <w:rPr>
-          <w:rFonts w:ascii="Ubuntu Mono" w:hAnsi="Ubuntu Mono"/>
-          <w:sz w:val="28"/>
-          <w:szCs w:val="28"/>
-        </w:rPr>
-        <w:t>_type&gt;/', views.AddNew, name='addnew'),</w:t>
-      </w:r>
-    </w:p>
-    <w:p>
-      <w:pPr>
-        <w:pStyle w:val="ListParagraph"/>
-        <w:rPr>
-          <w:rFonts w:ascii="Ubuntu Mono" w:hAnsi="Ubuntu Mono"/>
-          <w:sz w:val="28"/>
-          <w:szCs w:val="28"/>
-        </w:rPr>
-      </w:pPr>
-      <w:r>
-        <w:rPr>
-          <w:rFonts w:ascii="Ubuntu Mono" w:hAnsi="Ubuntu Mono"/>
-          <w:sz w:val="28"/>
-          <w:szCs w:val="28"/>
-        </w:rPr>
-        <w:t xml:space="preserve">    </w:t>
-      </w:r>
-      <w:proofErr w:type="gramStart"/>
-      <w:r>
-        <w:rPr>
-          <w:rFonts w:ascii="Ubuntu Mono" w:hAnsi="Ubuntu Mono"/>
-          <w:sz w:val="28"/>
-          <w:szCs w:val="28"/>
-        </w:rPr>
-        <w:t>path(</w:t>
-      </w:r>
-      <w:proofErr w:type="gramEnd"/>
-      <w:r>
-        <w:rPr>
-          <w:rFonts w:ascii="Ubuntu Mono" w:hAnsi="Ubuntu Mono"/>
-          <w:sz w:val="28"/>
-          <w:szCs w:val="28"/>
-        </w:rPr>
-        <w:t>'',views.HomeView, name='home'),</w:t>
-      </w:r>
-    </w:p>
-    <w:p>
-      <w:pPr>
-        <w:pStyle w:val="ListParagraph"/>
-        <w:rPr>
-          <w:rFonts w:ascii="Ubuntu Mono" w:hAnsi="Ubuntu Mono"/>
-          <w:sz w:val="28"/>
-          <w:szCs w:val="28"/>
-        </w:rPr>
-      </w:pPr>
-      <w:r>
-        <w:rPr>
-          <w:rFonts w:ascii="Ubuntu Mono" w:hAnsi="Ubuntu Mono"/>
-          <w:sz w:val="28"/>
-          <w:szCs w:val="28"/>
-        </w:rPr>
-        <w:t xml:space="preserve">    </w:t>
-      </w:r>
-      <w:proofErr w:type="gramStart"/>
-      <w:r>
-        <w:rPr>
-          <w:rFonts w:ascii="Ubuntu Mono" w:hAnsi="Ubuntu Mono"/>
-          <w:sz w:val="28"/>
-          <w:szCs w:val="28"/>
-        </w:rPr>
-        <w:t>path(</w:t>
-      </w:r>
-      <w:proofErr w:type="gramEnd"/>
-      <w:r>
-        <w:rPr>
-          <w:rFonts w:ascii="Ubuntu Mono" w:hAnsi="Ubuntu Mono"/>
-          <w:sz w:val="28"/>
-          <w:szCs w:val="28"/>
-        </w:rPr>
-        <w:t>'all_models',views.all_models, name='allmodels'),</w:t>
-      </w:r>
-    </w:p>
-    <w:p>
-      <w:pPr>
-        <w:pStyle w:val="ListParagraph"/>
-        <w:rPr>
-          <w:rFonts w:ascii="Ubuntu Mono" w:hAnsi="Ubuntu Mono"/>
-          <w:sz w:val="28"/>
-          <w:szCs w:val="28"/>
-        </w:rPr>
-      </w:pPr>
-      <w:r>
-        <w:rPr>
-          <w:rFonts w:ascii="Ubuntu Mono" w:hAnsi="Ubuntu Mono"/>
-          <w:sz w:val="28"/>
-          <w:szCs w:val="28"/>
-        </w:rPr>
-        <w:t xml:space="preserve">    path('events/&lt;</w:t>
-      </w:r>
-      <w:proofErr w:type="gramStart"/>
-      <w:r>
-        <w:rPr>
-          <w:rFonts w:ascii="Ubuntu Mono" w:hAnsi="Ubuntu Mono"/>
-          <w:sz w:val="28"/>
-          <w:szCs w:val="28"/>
-        </w:rPr>
-        <w:t>int:person</w:t>
-      </w:r>
-      <w:proofErr w:type="gramEnd"/>
-      <w:r>
-        <w:rPr>
-          <w:rFonts w:ascii="Ubuntu Mono" w:hAnsi="Ubuntu Mono"/>
-          <w:sz w:val="28"/>
-          <w:szCs w:val="28"/>
-        </w:rPr>
-        <w:t>&gt;/', views.event_view,name='event_view'),</w:t>
+        <w:t>urlpatterns=[</w:t>
+      </w:r>
+    </w:p>
+    <w:p>
+      <w:pPr>
+        <w:pStyle w:val="ListParagraph"/>
+        <w:rPr>
+          <w:rFonts w:ascii="Ubuntu Mono" w:hAnsi="Ubuntu Mono"/>
+          <w:sz w:val="28"/>
+          <w:szCs w:val="28"/>
+        </w:rPr>
+      </w:pPr>
+      <w:r>
+        <w:rPr>
+          <w:rFonts w:ascii="Ubuntu Mono" w:hAnsi="Ubuntu Mono"/>
+          <w:sz w:val="28"/>
+          <w:szCs w:val="28"/>
+        </w:rPr>
+        <w:t xml:space="preserve">    path('add/&lt;str:form_type&gt;/', views.AddNew, name='addnew'),</w:t>
+      </w:r>
+    </w:p>
+    <w:p>
+      <w:pPr>
+        <w:pStyle w:val="ListParagraph"/>
+        <w:rPr>
+          <w:rFonts w:ascii="Ubuntu Mono" w:hAnsi="Ubuntu Mono"/>
+          <w:sz w:val="28"/>
+          <w:szCs w:val="28"/>
+        </w:rPr>
+      </w:pPr>
+      <w:r>
+        <w:rPr>
+          <w:rFonts w:ascii="Ubuntu Mono" w:hAnsi="Ubuntu Mono"/>
+          <w:sz w:val="28"/>
+          <w:szCs w:val="28"/>
+        </w:rPr>
+        <w:t xml:space="preserve">    path('',views.HomeView, name='home'),</w:t>
+      </w:r>
+    </w:p>
+    <w:p>
+      <w:pPr>
+        <w:pStyle w:val="ListParagraph"/>
+        <w:rPr>
+          <w:rFonts w:ascii="Ubuntu Mono" w:hAnsi="Ubuntu Mono"/>
+          <w:sz w:val="28"/>
+          <w:szCs w:val="28"/>
+        </w:rPr>
+      </w:pPr>
+      <w:r>
+        <w:rPr>
+          <w:rFonts w:ascii="Ubuntu Mono" w:hAnsi="Ubuntu Mono"/>
+          <w:sz w:val="28"/>
+          <w:szCs w:val="28"/>
+        </w:rPr>
+        <w:t xml:space="preserve">    path('all_models',views.all_models, name='allmodels'),</w:t>
+      </w:r>
+    </w:p>
+    <w:p>
+      <w:pPr>
+        <w:pStyle w:val="ListParagraph"/>
+        <w:rPr>
+          <w:rFonts w:ascii="Ubuntu Mono" w:hAnsi="Ubuntu Mono"/>
+          <w:sz w:val="28"/>
+          <w:szCs w:val="28"/>
+        </w:rPr>
+      </w:pPr>
+      <w:r>
+        <w:rPr>
+          <w:rFonts w:ascii="Ubuntu Mono" w:hAnsi="Ubuntu Mono"/>
+          <w:sz w:val="28"/>
+          <w:szCs w:val="28"/>
+        </w:rPr>
+        <w:t xml:space="preserve">    path('events/&lt;int:person&gt;/', views.event_view,name='event_view'),</w:t>
       </w:r>
     </w:p>
     <w:p>
@@ -1569,25 +1361,7 @@
           <w:szCs w:val="28"/>
         </w:rPr>
         <w:lastRenderedPageBreak/>
-        <w:t xml:space="preserve">    path('profile/&lt;int:pub_emp&gt;/&lt;int:pk&gt;</w:t>
-      </w:r>
-      <w:proofErr w:type="gramStart"/>
-      <w:r>
-        <w:rPr>
-          <w:rFonts w:ascii="Ubuntu Mono" w:hAnsi="Ubuntu Mono"/>
-          <w:sz w:val="28"/>
-          <w:szCs w:val="28"/>
-        </w:rPr>
-        <w:t>',views</w:t>
-      </w:r>
-      <w:proofErr w:type="gramEnd"/>
-      <w:r>
-        <w:rPr>
-          <w:rFonts w:ascii="Ubuntu Mono" w:hAnsi="Ubuntu Mono"/>
-          <w:sz w:val="28"/>
-          <w:szCs w:val="28"/>
-        </w:rPr>
-        <w:t>.profile_view,name='personal_profile'),</w:t>
+        <w:t xml:space="preserve">    path('profile/&lt;int:pub_emp&gt;/&lt;int:pk&gt;',views.profile_view,name='personal_profile'),</w:t>
       </w:r>
     </w:p>
     <w:p>
@@ -1784,11 +1558,47 @@
     </w:p>
     <w:p>
       <w:pPr>
-        <w:ind w:left="720"/>
-        <w:rPr>
-          <w:rFonts w:ascii="Ubuntu Mono" w:hAnsi="Ubuntu Mono"/>
-        </w:rPr>
-      </w:pPr>
+        <w:rPr>
+          <w:rFonts w:ascii="Ubuntu Mono" w:hAnsi="Ubuntu Mono"/>
+        </w:rPr>
+      </w:pPr>
+    </w:p>
+    <w:p>
+      <w:pPr>
+        <w:rPr>
+          <w:rFonts w:ascii="Ubuntu Mono" w:hAnsi="Ubuntu Mono"/>
+        </w:rPr>
+      </w:pPr>
+      <w:r>
+        <w:rPr>
+          <w:rFonts w:ascii="Ubuntu Mono" w:hAnsi="Ubuntu Mono"/>
+        </w:rPr>
+        <w:t>Login is mandatory: For everything.</w:t>
+      </w:r>
+    </w:p>
+    <w:p>
+      <w:pPr>
+        <w:pStyle w:val="ListParagraph"/>
+        <w:numPr>
+          <w:ilvl w:val="0"/>
+          <w:numId w:val="5"/>
+        </w:numPr>
+        <w:rPr>
+          <w:rFonts w:ascii="Ubuntu Mono" w:hAnsi="Ubuntu Mono"/>
+        </w:rPr>
+      </w:pPr>
+      <w:r>
+        <w:rPr>
+          <w:rFonts w:ascii="Ubuntu Mono" w:hAnsi="Ubuntu Mono"/>
+        </w:rPr>
+        <w:t>First welcome page</w:t>
+      </w:r>
+      <w:r>
+        <w:rPr>
+          <w:rFonts w:ascii="Ubuntu Mono" w:hAnsi="Ubuntu Mono"/>
+        </w:rPr>
+        <w:t>: is user authenticated is done on template level</w:t>
+      </w:r>
     </w:p>
     <w:sectPr>
       <w:pgSz w:w="12240" w:h="15840"/>
@@ -1892,6 +1702,95 @@
     </w:lvl>
   </w:abstractNum>
   <w:abstractNum w:abstractNumId="1" w15:restartNumberingAfterBreak="0">
+    <w:nsid w:val="1E59062E"/>
+    <w:multiLevelType w:val="hybridMultilevel"/>
+    <w:tmpl w:val="5F2ED602"/>
+    <w:lvl w:ilvl="0" w:tplc="0409000F">
+      <w:start w:val="1"/>
+      <w:numFmt w:val="decimal"/>
+      <w:lvlText w:val="%1."/>
+      <w:lvlJc w:val="left"/>
+      <w:pPr>
+        <w:ind w:left="720" w:hanging="360"/>
+      </w:pPr>
+      <w:rPr>
+        <w:rFonts w:hint="default"/>
+      </w:rPr>
+    </w:lvl>
+    <w:lvl w:ilvl="1" w:tplc="04090019" w:tentative="1">
+      <w:start w:val="1"/>
+      <w:numFmt w:val="lowerLetter"/>
+      <w:lvlText w:val="%2."/>
+      <w:lvlJc w:val="left"/>
+      <w:pPr>
+        <w:ind w:left="1440" w:hanging="360"/>
+      </w:pPr>
+    </w:lvl>
+    <w:lvl w:ilvl="2" w:tplc="0409001B" w:tentative="1">
+      <w:start w:val="1"/>
+      <w:numFmt w:val="lowerRoman"/>
+      <w:lvlText w:val="%3."/>
+      <w:lvlJc w:val="right"/>
+      <w:pPr>
+        <w:ind w:left="2160" w:hanging="180"/>
+      </w:pPr>
+    </w:lvl>
+    <w:lvl w:ilvl="3" w:tplc="0409000F" w:tentative="1">
+      <w:start w:val="1"/>
+      <w:numFmt w:val="decimal"/>
+      <w:lvlText w:val="%4."/>
+      <w:lvlJc w:val="left"/>
+      <w:pPr>
+        <w:ind w:left="2880" w:hanging="360"/>
+      </w:pPr>
+    </w:lvl>
+    <w:lvl w:ilvl="4" w:tplc="04090019" w:tentative="1">
+      <w:start w:val="1"/>
+      <w:numFmt w:val="lowerLetter"/>
+      <w:lvlText w:val="%5."/>
+      <w:lvlJc w:val="left"/>
+      <w:pPr>
+        <w:ind w:left="3600" w:hanging="360"/>
+      </w:pPr>
+    </w:lvl>
+    <w:lvl w:ilvl="5" w:tplc="0409001B" w:tentative="1">
+      <w:start w:val="1"/>
+      <w:numFmt w:val="lowerRoman"/>
+      <w:lvlText w:val="%6."/>
+      <w:lvlJc w:val="right"/>
+      <w:pPr>
+        <w:ind w:left="4320" w:hanging="180"/>
+      </w:pPr>
+    </w:lvl>
+    <w:lvl w:ilvl="6" w:tplc="0409000F" w:tentative="1">
+      <w:start w:val="1"/>
+      <w:numFmt w:val="decimal"/>
+      <w:lvlText w:val="%7."/>
+      <w:lvlJc w:val="left"/>
+      <w:pPr>
+        <w:ind w:left="5040" w:hanging="360"/>
+      </w:pPr>
+    </w:lvl>
+    <w:lvl w:ilvl="7" w:tplc="04090019" w:tentative="1">
+      <w:start w:val="1"/>
+      <w:numFmt w:val="lowerLetter"/>
+      <w:lvlText w:val="%8."/>
+      <w:lvlJc w:val="left"/>
+      <w:pPr>
+        <w:ind w:left="5760" w:hanging="360"/>
+      </w:pPr>
+    </w:lvl>
+    <w:lvl w:ilvl="8" w:tplc="0409001B" w:tentative="1">
+      <w:start w:val="1"/>
+      <w:numFmt w:val="lowerRoman"/>
+      <w:lvlText w:val="%9."/>
+      <w:lvlJc w:val="right"/>
+      <w:pPr>
+        <w:ind w:left="6480" w:hanging="180"/>
+      </w:pPr>
+    </w:lvl>
+  </w:abstractNum>
+  <w:abstractNum w:abstractNumId="2" w15:restartNumberingAfterBreak="0">
     <w:nsid w:val="237333FA"/>
     <w:multiLevelType w:val="multilevel"/>
     <w:tmpl w:val="8802556E"/>
@@ -2001,7 +1900,7 @@
       </w:rPr>
     </w:lvl>
   </w:abstractNum>
-  <w:abstractNum w:abstractNumId="2" w15:restartNumberingAfterBreak="0">
+  <w:abstractNum w:abstractNumId="3" w15:restartNumberingAfterBreak="0">
     <w:nsid w:val="25530B19"/>
     <w:multiLevelType w:val="hybridMultilevel"/>
     <w:tmpl w:val="AB046D38"/>
@@ -2090,7 +1989,7 @@
       </w:pPr>
     </w:lvl>
   </w:abstractNum>
-  <w:abstractNum w:abstractNumId="3" w15:restartNumberingAfterBreak="0">
+  <w:abstractNum w:abstractNumId="4" w15:restartNumberingAfterBreak="0">
     <w:nsid w:val="3A18683A"/>
     <w:multiLevelType w:val="hybridMultilevel"/>
     <w:tmpl w:val="DE34EA70"/>
@@ -2180,16 +2079,19 @@
     </w:lvl>
   </w:abstractNum>
   <w:num w:numId="1" w16cid:durableId="1421829899">
-    <w:abstractNumId w:val="2"/>
+    <w:abstractNumId w:val="3"/>
   </w:num>
   <w:num w:numId="2" w16cid:durableId="1265458030">
-    <w:abstractNumId w:val="1"/>
+    <w:abstractNumId w:val="2"/>
   </w:num>
   <w:num w:numId="3" w16cid:durableId="1890409352">
     <w:abstractNumId w:val="0"/>
   </w:num>
   <w:num w:numId="4" w16cid:durableId="1693065520">
-    <w:abstractNumId w:val="3"/>
+    <w:abstractNumId w:val="4"/>
+  </w:num>
+  <w:num w:numId="5" w16cid:durableId="526212983">
+    <w:abstractNumId w:val="1"/>
   </w:num>
 </w:numbering>
 </file>

</xml_diff>